<commit_message>
Update Documento de Arquitectura.docx
</commit_message>
<xml_diff>
--- a/Documento de Arquitectura.docx
+++ b/Documento de Arquitectura.docx
@@ -42,43 +42,7 @@
         <w:rPr>
           <w:lang w:val="es-ES"/>
         </w:rPr>
-        <w:t xml:space="preserve">La razón del proyecto de sistema informático para la </w:t>
-      </w:r>
-      <w:r>
-        <w:rPr>
-          <w:lang w:val="es-ES"/>
-        </w:rPr>
-        <w:t>tienda de ropa Canario</w:t>
-      </w:r>
-      <w:r>
-        <w:rPr>
-          <w:lang w:val="es-ES"/>
-        </w:rPr>
-        <w:t xml:space="preserve"> (ficticia) es la de presentarla como trabajo práctico de la materia Programación de Aplicaciones Visuales I (PAV I) en el curso 3K1 del año 2019 en la Facultad Regional Córdoba de la U</w:t>
-      </w:r>
-      <w:r>
-        <w:rPr>
-          <w:lang w:val="es-ES"/>
-        </w:rPr>
-        <w:t xml:space="preserve">niversidad Tecnológica </w:t>
-      </w:r>
-      <w:r>
-        <w:rPr>
-          <w:lang w:val="es-ES"/>
-        </w:rPr>
-        <w:t>N</w:t>
-      </w:r>
-      <w:r>
-        <w:rPr>
-          <w:lang w:val="es-ES"/>
-        </w:rPr>
-        <w:t>acional</w:t>
-      </w:r>
-      <w:r>
-        <w:rPr>
-          <w:lang w:val="es-ES"/>
-        </w:rPr>
-        <w:t>.</w:t>
+        <w:t>La razón del proyecto de sistema informático para la tienda de ropa Canario (ficticia) es la de presentarla como trabajo práctico de la materia Programación de Aplicaciones Visuales I (PAV I) en el curso 3K1 del año 2019 en la Facultad Regional Córdoba de la Universidad Tecnológica Nacional.</w:t>
       </w:r>
     </w:p>
     <w:p>
@@ -89,7 +53,9 @@
         </w:rPr>
       </w:pPr>
       <w:r>
-        <w:rPr/>
+        <w:rPr>
+          <w:lang w:val="es-ES"/>
+        </w:rPr>
       </w:r>
     </w:p>
     <w:p>
@@ -101,7 +67,31 @@
         <w:rPr>
           <w:lang w:val="es-ES"/>
         </w:rPr>
-        <w:t xml:space="preserve">El proyecto comenzó y concluyó con tres integrantes: Martín Lucas, legajo: 00000, Oliverio Martín, legajo: 69980, y Sivoff Nicolas, legajo: 00000. </w:t>
+        <w:t xml:space="preserve">El proyecto comenzó y concluyó con tres integrantes: Martín Lucas, legajo: </w:t>
+      </w:r>
+      <w:r>
+        <w:rPr>
+          <w:lang w:val="es-ES"/>
+        </w:rPr>
+        <w:t>70409</w:t>
+      </w:r>
+      <w:r>
+        <w:rPr>
+          <w:lang w:val="es-ES"/>
+        </w:rPr>
+        <w:t xml:space="preserve">, Oliverio Martín, legajo: 69980, y Sivoff Nicolas, legajo: </w:t>
+      </w:r>
+      <w:r>
+        <w:rPr>
+          <w:lang w:val="es-ES"/>
+        </w:rPr>
+        <w:t>73841</w:t>
+      </w:r>
+      <w:r>
+        <w:rPr>
+          <w:lang w:val="es-ES"/>
+        </w:rPr>
+        <w:t xml:space="preserve">. </w:t>
       </w:r>
     </w:p>
     <w:p>
@@ -112,7 +102,9 @@
         </w:rPr>
       </w:pPr>
       <w:r>
-        <w:rPr/>
+        <w:rPr>
+          <w:lang w:val="es-ES"/>
+        </w:rPr>
       </w:r>
     </w:p>
     <w:p>
@@ -135,7 +127,9 @@
         </w:rPr>
       </w:pPr>
       <w:r>
-        <w:rPr/>
+        <w:rPr>
+          <w:lang w:val="es-ES"/>
+        </w:rPr>
       </w:r>
     </w:p>
     <w:p>
@@ -226,31 +220,49 @@
         <w:rPr>
           <w:lang w:val="es-ES"/>
         </w:rPr>
-        <w:t xml:space="preserve">aron de las tablas de la Base de Datos </w:t>
-      </w:r>
-      <w:r>
-        <w:rPr>
-          <w:lang w:val="es-ES"/>
-        </w:rPr>
-        <w:t xml:space="preserve">el atributo de tipo Identity de </w:t>
-      </w:r>
-      <w:r>
-        <w:rPr>
-          <w:lang w:val="es-ES"/>
-        </w:rPr>
-        <w:t>sus correspondientes claves primarias,</w:t>
-      </w:r>
-      <w:r>
-        <w:rPr>
-          <w:lang w:val="es-ES"/>
-        </w:rPr>
-        <w:t xml:space="preserve"> para </w:t>
-      </w:r>
-      <w:r>
-        <w:rPr>
-          <w:lang w:val="es-ES"/>
-        </w:rPr>
-        <w:t>realizar el incremento de ese campo de manera automática.</w:t>
+        <w:t>ó</w:t>
+      </w:r>
+      <w:r>
+        <w:rPr>
+          <w:lang w:val="es-ES"/>
+        </w:rPr>
+        <w:t xml:space="preserve"> de las tablas de la Base de Datos el atributo de tipo Identity de sus correspondientes claves primarias, para realizar el incremento de ese campo de manera automática.</w:t>
+      </w:r>
+    </w:p>
+    <w:p>
+      <w:pPr>
+        <w:pStyle w:val="ListParagraph"/>
+        <w:numPr>
+          <w:ilvl w:val="0"/>
+          <w:numId w:val="1"/>
+        </w:numPr>
+        <w:spacing w:before="0" w:after="0"/>
+        <w:contextualSpacing/>
+        <w:rPr/>
+      </w:pPr>
+      <w:r>
+        <w:rPr>
+          <w:lang w:val="es-ES"/>
+        </w:rPr>
+        <w:t>Se opto por la tecnología desarrollada por Microsoft “OLE BD” para acceder a la información contenida en la Base de Datos.</w:t>
+      </w:r>
+    </w:p>
+    <w:p>
+      <w:pPr>
+        <w:pStyle w:val="ListParagraph"/>
+        <w:numPr>
+          <w:ilvl w:val="0"/>
+          <w:numId w:val="1"/>
+        </w:numPr>
+        <w:spacing w:before="0" w:after="0"/>
+        <w:contextualSpacing/>
+        <w:rPr/>
+      </w:pPr>
+      <w:r>
+        <w:rPr>
+          <w:lang w:val="es-ES"/>
+        </w:rPr>
+        <w:t>El aspecto nombre, aspecto visual, y funcionamiento del sistema se realizo de manera consensuada por todos los integrantes.</w:t>
       </w:r>
     </w:p>
     <w:sectPr>
@@ -260,6 +272,7 @@
       <w:pgNumType w:fmt="decimal"/>
       <w:formProt w:val="false"/>
       <w:textDirection w:val="lrTb"/>
+      <w:docGrid w:type="default" w:linePitch="100" w:charSpace="0"/>
     </w:sectPr>
   </w:body>
 </w:document>
@@ -269,6 +282,7 @@
 <w:numbering xmlns:w="http://schemas.openxmlformats.org/wordprocessingml/2006/main" xmlns:o="urn:schemas-microsoft-com:office:office" xmlns:r="http://schemas.openxmlformats.org/officeDocument/2006/relationships" xmlns:v="urn:schemas-microsoft-com:vml">
   <w:abstractNum w:abstractNumId="1">
     <w:lvl w:ilvl="0">
+      <w:start w:val="1"/>
       <w:numFmt w:val="bullet"/>
       <w:lvlText w:val=""/>
       <w:lvlJc w:val="left"/>
@@ -303,6 +317,7 @@
       </w:pPr>
       <w:rPr>
         <w:rFonts w:ascii="Wingdings" w:hAnsi="Wingdings" w:cs="Wingdings" w:hint="default"/>
+        <w:rFonts w:cs="Wingdings"/>
       </w:rPr>
     </w:lvl>
     <w:lvl w:ilvl="3">
@@ -315,6 +330,7 @@
       </w:pPr>
       <w:rPr>
         <w:rFonts w:ascii="Symbol" w:hAnsi="Symbol" w:cs="Symbol" w:hint="default"/>
+        <w:rFonts w:cs="Symbol"/>
       </w:rPr>
     </w:lvl>
     <w:lvl w:ilvl="4">
@@ -340,6 +356,7 @@
       </w:pPr>
       <w:rPr>
         <w:rFonts w:ascii="Wingdings" w:hAnsi="Wingdings" w:cs="Wingdings" w:hint="default"/>
+        <w:rFonts w:cs="Wingdings"/>
       </w:rPr>
     </w:lvl>
     <w:lvl w:ilvl="6">
@@ -352,6 +369,7 @@
       </w:pPr>
       <w:rPr>
         <w:rFonts w:ascii="Symbol" w:hAnsi="Symbol" w:cs="Symbol" w:hint="default"/>
+        <w:rFonts w:cs="Symbol"/>
       </w:rPr>
     </w:lvl>
     <w:lvl w:ilvl="7">
@@ -377,6 +395,7 @@
       </w:pPr>
       <w:rPr>
         <w:rFonts w:ascii="Wingdings" w:hAnsi="Wingdings" w:cs="Wingdings" w:hint="default"/>
+        <w:rFonts w:cs="Wingdings"/>
       </w:rPr>
     </w:lvl>
   </w:abstractNum>
@@ -488,15 +507,12 @@
       <w:rPr>
         <w:rFonts w:ascii="Times New Roman" w:hAnsi="Times New Roman" w:eastAsia="NSimSun" w:cs="Arial"/>
         <w:kern w:val="2"/>
-        <w:sz w:val="24"/>
         <w:szCs w:val="24"/>
         <w:lang w:val="es-ES" w:eastAsia="zh-CN" w:bidi="hi-IN"/>
       </w:rPr>
     </w:rPrDefault>
     <w:pPrDefault>
-      <w:pPr>
-        <w:widowControl/>
-      </w:pPr>
+      <w:pPr/>
     </w:pPrDefault>
   </w:docDefaults>
   <w:style w:type="paragraph" w:styleId="Normal">
@@ -504,6 +520,8 @@
     <w:qFormat/>
     <w:pPr>
       <w:widowControl/>
+      <w:bidi w:val="0"/>
+      <w:jc w:val="left"/>
     </w:pPr>
     <w:rPr>
       <w:rFonts w:ascii="Times New Roman" w:hAnsi="Times New Roman" w:eastAsia="NSimSun" w:cs="Arial"/>
@@ -526,7 +544,7 @@
       <w:outlineLvl w:val="0"/>
     </w:pPr>
     <w:rPr>
-      <w:rFonts w:ascii="Calibri Light" w:hAnsi="Calibri Light" w:eastAsia="" w:cs="" w:asciiTheme="majorHAnsi" w:cstheme="majorBidi" w:eastAsiaTheme="majorEastAsia" w:hAnsiTheme="majorHAnsi"/>
+      <w:rFonts w:eastAsia="" w:cs="" w:asciiTheme="majorHAnsi" w:cstheme="majorBidi" w:eastAsiaTheme="majorEastAsia" w:hAnsiTheme="majorHAnsi"/>
       <w:color w:val="2F5496" w:themeColor="accent1" w:themeShade="bf"/>
       <w:sz w:val="32"/>
       <w:szCs w:val="32"/>
@@ -558,6 +576,69 @@
     <w:qFormat/>
     <w:rPr>
       <w:rFonts w:cs="Courier New"/>
+    </w:rPr>
+  </w:style>
+  <w:style w:type="character" w:styleId="ListLabel8">
+    <w:name w:val="ListLabel 8"/>
+    <w:qFormat/>
+    <w:rPr>
+      <w:rFonts w:cs=""/>
+    </w:rPr>
+  </w:style>
+  <w:style w:type="character" w:styleId="ListLabel9">
+    <w:name w:val="ListLabel 9"/>
+    <w:qFormat/>
+    <w:rPr>
+      <w:rFonts w:cs="Courier New"/>
+    </w:rPr>
+  </w:style>
+  <w:style w:type="character" w:styleId="ListLabel10">
+    <w:name w:val="ListLabel 10"/>
+    <w:qFormat/>
+    <w:rPr>
+      <w:rFonts w:cs="Wingdings"/>
+    </w:rPr>
+  </w:style>
+  <w:style w:type="character" w:styleId="ListLabel11">
+    <w:name w:val="ListLabel 11"/>
+    <w:qFormat/>
+    <w:rPr>
+      <w:rFonts w:cs="Symbol"/>
+    </w:rPr>
+  </w:style>
+  <w:style w:type="character" w:styleId="ListLabel12">
+    <w:name w:val="ListLabel 12"/>
+    <w:qFormat/>
+    <w:rPr>
+      <w:rFonts w:cs="Courier New"/>
+    </w:rPr>
+  </w:style>
+  <w:style w:type="character" w:styleId="ListLabel13">
+    <w:name w:val="ListLabel 13"/>
+    <w:qFormat/>
+    <w:rPr>
+      <w:rFonts w:cs="Wingdings"/>
+    </w:rPr>
+  </w:style>
+  <w:style w:type="character" w:styleId="ListLabel14">
+    <w:name w:val="ListLabel 14"/>
+    <w:qFormat/>
+    <w:rPr>
+      <w:rFonts w:cs="Symbol"/>
+    </w:rPr>
+  </w:style>
+  <w:style w:type="character" w:styleId="ListLabel15">
+    <w:name w:val="ListLabel 15"/>
+    <w:qFormat/>
+    <w:rPr>
+      <w:rFonts w:cs="Courier New"/>
+    </w:rPr>
+  </w:style>
+  <w:style w:type="character" w:styleId="ListLabel16">
+    <w:name w:val="ListLabel 16"/>
+    <w:qFormat/>
+    <w:rPr>
+      <w:rFonts w:cs="Wingdings"/>
     </w:rPr>
   </w:style>
   <w:style w:type="paragraph" w:styleId="Ttulo">

</xml_diff>